<commit_message>
Updated final cell documentation with DFF data, also adding individual cell data for the DFF's
</commit_message>
<xml_diff>
--- a/Documents/Final Documentation/Cell Data Sheet/Template.docx
+++ b/Documents/Final Documentation/Cell Data Sheet/Template.docx
@@ -1031,13 +1031,8 @@
       <w:br/>
     </w:r>
     <w:r>
-      <w:t xml:space="preserve">AMI 0.6μ CMOS </w:t>
+      <w:t>AMI 0.6μ CMOS Process</w:t>
     </w:r>
-    <w:r>
-      <w:t>Process</w:t>
-    </w:r>
-    <w:bookmarkStart w:id="0" w:name="_GoBack"/>
-    <w:bookmarkEnd w:id="0"/>
   </w:p>
   <w:p>
     <w:pPr>
@@ -1137,15 +1132,6 @@
 
 <file path=word/header2.xml><?xml version="1.0" encoding="utf-8"?>
 <w:hdr xmlns:wpc="http://schemas.microsoft.com/office/word/2010/wordprocessingCanvas" xmlns:mc="http://schemas.openxmlformats.org/markup-compatibility/2006" xmlns:o="urn:schemas-microsoft-com:office:office" xmlns:r="http://schemas.openxmlformats.org/officeDocument/2006/relationships" xmlns:m="http://schemas.openxmlformats.org/officeDocument/2006/math" xmlns:v="urn:schemas-microsoft-com:vml" xmlns:wp14="http://schemas.microsoft.com/office/word/2010/wordprocessingDrawing" xmlns:wp="http://schemas.openxmlformats.org/drawingml/2006/wordprocessingDrawing" xmlns:w10="urn:schemas-microsoft-com:office:word" xmlns:w="http://schemas.openxmlformats.org/wordprocessingml/2006/main" xmlns:w14="http://schemas.microsoft.com/office/word/2010/wordml" xmlns:w15="http://schemas.microsoft.com/office/word/2012/wordml" xmlns:wpg="http://schemas.microsoft.com/office/word/2010/wordprocessingGroup" xmlns:wpi="http://schemas.microsoft.com/office/word/2010/wordprocessingInk" xmlns:wne="http://schemas.microsoft.com/office/word/2006/wordml" xmlns:wps="http://schemas.microsoft.com/office/word/2010/wordprocessingShape" mc:Ignorable="w14 w15 wp14">
-  <w:p>
-    <w:pPr>
-      <w:pStyle w:val="Header"/>
-      <w:jc w:val="right"/>
-    </w:pPr>
-    <w:r>
-      <w:t>Cell Name</w:t>
-    </w:r>
-  </w:p>
   <w:p>
     <w:pPr>
       <w:pStyle w:val="Header"/>

</xml_diff>